<commit_message>
IO Names and Timers Interim step
This code contains a significant reduction in the POST parsing process, AND includes the initial test code for the "Browser Only" IO Names and Timers fields.
</commit_message>
<xml_diff>
--- a/Network Module Manual - Code Rev 20210221 1826.docx
+++ b/Network Module Manual - Code Rev 20210221 1826.docx
@@ -3625,6 +3625,79 @@
       </w:r>
     </w:p>
     <w:p/>
+    <w:p>
+      <w:r>
+        <w:t>March XX, 2021  Code Revision 202103XX XXXX</w:t>
+      </w:r>
+    </w:p>
+    <w:p>
+      <w:pPr>
+        <w:ind w:left="360"/>
+      </w:pPr>
+      <w:r>
+        <w:t>Code changes:</w:t>
+      </w:r>
+    </w:p>
+    <w:p>
+      <w:pPr>
+        <w:numPr>
+          <w:ilvl w:val="1"/>
+          <w:numId w:val="12"/>
+        </w:numPr>
+      </w:pPr>
+      <w:r>
+        <w:t>Code size reductions</w:t>
+      </w:r>
+    </w:p>
+    <w:p>
+      <w:pPr>
+        <w:numPr>
+          <w:ilvl w:val="1"/>
+          <w:numId w:val="12"/>
+        </w:numPr>
+      </w:pPr>
+      <w:r>
+        <w:t>Added ability for separate builds to support MQTT vs Browser Only versions</w:t>
+      </w:r>
+    </w:p>
+    <w:p>
+      <w:pPr>
+        <w:numPr>
+          <w:ilvl w:val="1"/>
+          <w:numId w:val="12"/>
+        </w:numPr>
+      </w:pPr>
+      <w:r>
+        <w:t>Added DeviceName to the Browser tab</w:t>
+      </w:r>
+    </w:p>
+    <w:p>
+      <w:pPr>
+        <w:ind w:left="360"/>
+      </w:pPr>
+      <w:r>
+        <w:t>Document changes:</w:t>
+      </w:r>
+    </w:p>
+    <w:p>
+      <w:pPr>
+        <w:numPr>
+          <w:ilvl w:val="1"/>
+          <w:numId w:val="12"/>
+        </w:numPr>
+      </w:pPr>
+      <w:r>
+        <w:t>Added section with Developer information on Stack Overflow detection</w:t>
+      </w:r>
+    </w:p>
+    <w:p>
+      <w:pPr>
+        <w:numPr>
+          <w:ilvl w:val="1"/>
+          <w:numId w:val="12"/>
+        </w:numPr>
+      </w:pPr>
+    </w:p>
     <w:p/>
     <w:p/>
     <w:p/>
@@ -12547,6 +12620,219 @@
       <w:pPr>
         <w:jc w:val="both"/>
       </w:pPr>
+    </w:p>
+    <w:p>
+      <w:pPr>
+        <w:pStyle w:val="Heading1"/>
+        <w:jc w:val="center"/>
+        <w:rPr>
+          <w:sz w:val="40"/>
+        </w:rPr>
+      </w:pPr>
+      <w:r>
+        <w:br w:type="page"/>
+      </w:r>
+      <w:r>
+        <w:rPr>
+          <w:sz w:val="40"/>
+        </w:rPr>
+        <w:t>Developers: Stack Overflow</w:t>
+      </w:r>
+    </w:p>
+    <w:p/>
+    <w:p>
+      <w:r>
+        <w:t>NOTE: This information is only needed if you plan to set up your own development environment to modify and compile code.</w:t>
+      </w:r>
+    </w:p>
+    <w:p/>
+    <w:p>
+      <w:r>
+        <w:t>Stack Overflow detection is a part of the released code. In the main.c file you’ll find the following notes. To make code compile correctly there is a note here with regard to editing the .lkf file so that the memory area needed for stack overflow protection will compile properly.</w:t>
+      </w:r>
+    </w:p>
+    <w:p/>
+    <w:p>
+      <w:r>
+        <w:t>Stack overflow detection</w:t>
+      </w:r>
+    </w:p>
+    <w:p/>
+    <w:p>
+      <w:r>
+        <w:t>The following code is used to declare two constants at the top of the RAM area. Regular variable assignments start at memory address 0x0000 and grow upwards to 0x5ff. Stack starts at 0x7ff and grows downward to 0x0600. Two constants are placed at 0x5fe and 0x5ff and are monitored to make sure they never change. If they do change it implies that the Stack has grown into the variable storage RAM, or that a "wild pointer" may have caused writes to RAM to exceed the space allocated to RAM.</w:t>
+      </w:r>
+    </w:p>
+    <w:p/>
+    <w:p>
+      <w:r>
+        <w:t>#pragma section @near [iconst]</w:t>
+      </w:r>
+    </w:p>
+    <w:p>
+      <w:r>
+        <w:t>uint8_t stack_limit1;</w:t>
+      </w:r>
+    </w:p>
+    <w:p>
+      <w:r>
+        <w:t>uint8_t stack_limit2;</w:t>
+      </w:r>
+    </w:p>
+    <w:p>
+      <w:r>
+        <w:t>#pragma section @near []</w:t>
+      </w:r>
+    </w:p>
+    <w:p/>
+    <w:p>
+      <w:r>
+        <w:t>The pragma code creates the two variables in a special section named ".iconst". The linker needs to be told where to place this section in memory. The following directive needs to be placed in the linker file before the object file where the variables are declared. This directive will place the two stack limit variables at 0x5fe and 0x5ff.</w:t>
+      </w:r>
+    </w:p>
+    <w:p/>
+    <w:p>
+      <w:r>
+        <w:t>+seg .iconst -b 0x5fe -n .iconst</w:t>
+      </w:r>
+    </w:p>
+    <w:p/>
+    <w:p>
+      <w:r>
+        <w:t>For reference the +seg part of the .lkf file for this project looks like this:</w:t>
+      </w:r>
+    </w:p>
+    <w:p/>
+    <w:p>
+      <w:r>
+        <w:t>+seg .vector -b 0x8000 -m 0x8000 -n .vector</w:t>
+      </w:r>
+      <w:r>
+        <w:tab/>
+      </w:r>
+      <w:r>
+        <w:tab/>
+        <w:t># vectors start address</w:t>
+      </w:r>
+    </w:p>
+    <w:p>
+      <w:r>
+        <w:t>-k</w:t>
+      </w:r>
+    </w:p>
+    <w:p>
+      <w:r>
+        <w:t>+seg .const -a .vector -n .const</w:t>
+      </w:r>
+      <w:r>
+        <w:tab/>
+      </w:r>
+      <w:r>
+        <w:tab/>
+      </w:r>
+      <w:r>
+        <w:tab/>
+        <w:t># constants follow vectors</w:t>
+      </w:r>
+    </w:p>
+    <w:p>
+      <w:r>
+        <w:t>+seg .text -a .const -n .text</w:t>
+      </w:r>
+      <w:r>
+        <w:tab/>
+      </w:r>
+      <w:r>
+        <w:tab/>
+      </w:r>
+      <w:r>
+        <w:tab/>
+      </w:r>
+      <w:r>
+        <w:tab/>
+        <w:t># code follow constants</w:t>
+      </w:r>
+    </w:p>
+    <w:p>
+      <w:r>
+        <w:t>+seg .eeprom -b 0x4000 -m 128</w:t>
+      </w:r>
+      <w:r>
+        <w:tab/>
+      </w:r>
+      <w:r>
+        <w:tab/>
+      </w:r>
+      <w:r>
+        <w:tab/>
+        <w:t># internal eeprom</w:t>
+      </w:r>
+    </w:p>
+    <w:p>
+      <w:r>
+        <w:t>+seg .bsct -b 0 -m 0x100 -n .bsct</w:t>
+      </w:r>
+      <w:r>
+        <w:tab/>
+      </w:r>
+      <w:r>
+        <w:tab/>
+      </w:r>
+      <w:r>
+        <w:tab/>
+        <w:t># internal ram</w:t>
+      </w:r>
+    </w:p>
+    <w:p>
+      <w:r>
+        <w:t>+seg .ubsct -a .bsct -n .ubsct</w:t>
+      </w:r>
+    </w:p>
+    <w:p>
+      <w:r>
+        <w:t>+seg .bit -a .ubsct -n .bit -id</w:t>
+      </w:r>
+    </w:p>
+    <w:p>
+      <w:r>
+        <w:t>+seg .data -a .bit -m 0x800 -n .data</w:t>
+      </w:r>
+    </w:p>
+    <w:p>
+      <w:r>
+        <w:t>+seg .bss -a .data -n .bss</w:t>
+      </w:r>
+    </w:p>
+    <w:p>
+      <w:r>
+        <w:t>+seg .iconst -b 0x5fe -n .iconst</w:t>
+      </w:r>
+    </w:p>
+    <w:p/>
+    <w:p>
+      <w:r>
+        <w:t>NOTE: To enable editing the Linker .lkf file in IdeaSTM8 you must first edit the .prjsm8 file. Make sure the following line is in the .prjsm8 file:</w:t>
+      </w:r>
+    </w:p>
+    <w:p/>
+    <w:p>
+      <w:r>
+        <w:t>LinkFileAutomatic=NO</w:t>
+      </w:r>
+    </w:p>
+    <w:p/>
+    <w:p>
+      <w:r>
+        <w:t>When you first install IdeaSTM8 the default is for the program to auto generate the .lkf file each time a build is done. This is useful because it creates all the linker commands you typically need. However, when you reach the point that you need to make your own changes to the .lkf file (such as adding the .iconst section) edit access is disabled until the LinkFileAutomatic line is modified to “NO”.</w:t>
+      </w:r>
+    </w:p>
+    <w:p/>
+    <w:p/>
+    <w:p/>
+    <w:p>
+      <w:pPr>
+        <w:jc w:val="both"/>
+      </w:pPr>
       <w:r>
         <w:br w:type="page"/>
       </w:r>
@@ -14546,7 +14832,7 @@
         <w:rStyle w:val="PageNumber"/>
         <w:noProof/>
       </w:rPr>
-      <w:t>8</w:t>
+      <w:t>81</w:t>
     </w:r>
     <w:r>
       <w:rPr>

</xml_diff>